<commit_message>
Update meeting ngày 25.2.2011
</commit_message>
<xml_diff>
--- a/Process_Management/Meetings_Management/Meeting minute.docx
+++ b/Process_Management/Meetings_Management/Meeting minute.docx
@@ -34,7 +34,7 @@
     </w:p>
     <w:tbl>
       <w:tblPr>
-        <w:tblStyle w:val="LightList-Accent1"/>
+        <w:tblStyle w:val="LightList-Accent11"/>
         <w:tblW w:w="0" w:type="auto"/>
         <w:tblBorders>
           <w:insideH w:val="single" w:sz="8" w:space="0" w:color="4F81BD" w:themeColor="accent1"/>
@@ -390,7 +390,7 @@
     </w:p>
     <w:tbl>
       <w:tblPr>
-        <w:tblStyle w:val="LightList-Accent1"/>
+        <w:tblStyle w:val="LightList-Accent11"/>
         <w:tblW w:w="9584" w:type="dxa"/>
         <w:tblBorders>
           <w:insideH w:val="single" w:sz="8" w:space="0" w:color="4F81BD" w:themeColor="accent1"/>
@@ -871,25 +871,7 @@
                 <w:b w:val="0"/>
                 <w:sz w:val="24"/>
               </w:rPr>
-              <w:t xml:space="preserve">Tài liệu và source của dự </w:t>
-            </w:r>
-            <w:proofErr w:type="gramStart"/>
-            <w:r>
-              <w:rPr>
-                <w:rFonts w:ascii="Arial" w:hAnsi="Arial" w:cs="Arial"/>
-                <w:b w:val="0"/>
-                <w:sz w:val="24"/>
-              </w:rPr>
-              <w:t>án</w:t>
-            </w:r>
-            <w:proofErr w:type="gramEnd"/>
-            <w:r>
-              <w:rPr>
-                <w:rFonts w:ascii="Arial" w:hAnsi="Arial" w:cs="Arial"/>
-                <w:b w:val="0"/>
-                <w:sz w:val="24"/>
-              </w:rPr>
-              <w:t xml:space="preserve"> lưu trữ như thế nào?</w:t>
+              <w:t>Tài liệu và source của dự án lưu trữ như thế nào?</w:t>
             </w:r>
           </w:p>
         </w:tc>
@@ -1687,7 +1669,7 @@
     </w:p>
     <w:tbl>
       <w:tblPr>
-        <w:tblStyle w:val="LightList-Accent1"/>
+        <w:tblStyle w:val="LightList-Accent11"/>
         <w:tblW w:w="0" w:type="auto"/>
         <w:tblBorders>
           <w:insideH w:val="single" w:sz="8" w:space="0" w:color="4F81BD" w:themeColor="accent1"/>
@@ -2036,7 +2018,7 @@
     </w:p>
     <w:tbl>
       <w:tblPr>
-        <w:tblStyle w:val="LightList-Accent1"/>
+        <w:tblStyle w:val="LightList-Accent11"/>
         <w:tblW w:w="9584" w:type="dxa"/>
         <w:tblBorders>
           <w:insideH w:val="single" w:sz="8" w:space="0" w:color="4F81BD" w:themeColor="accent1"/>
@@ -2935,7 +2917,7 @@
     </w:p>
     <w:tbl>
       <w:tblPr>
-        <w:tblStyle w:val="LightList-Accent1"/>
+        <w:tblStyle w:val="LightList-Accent11"/>
         <w:tblW w:w="0" w:type="auto"/>
         <w:tblBorders>
           <w:insideH w:val="single" w:sz="8" w:space="0" w:color="4F81BD" w:themeColor="accent1"/>
@@ -3284,7 +3266,7 @@
     </w:p>
     <w:tbl>
       <w:tblPr>
-        <w:tblStyle w:val="LightList-Accent1"/>
+        <w:tblStyle w:val="LightList-Accent11"/>
         <w:tblW w:w="9584" w:type="dxa"/>
         <w:tblBorders>
           <w:insideH w:val="single" w:sz="8" w:space="0" w:color="4F81BD" w:themeColor="accent1"/>
@@ -3759,23 +3741,7 @@
                 <w:rFonts w:ascii="Arial" w:hAnsi="Arial" w:cs="Arial"/>
                 <w:sz w:val="24"/>
               </w:rPr>
-              <w:t xml:space="preserve">Số Cif có đc trùng hay </w:t>
-            </w:r>
-            <w:proofErr w:type="gramStart"/>
-            <w:r>
-              <w:rPr>
-                <w:rFonts w:ascii="Arial" w:hAnsi="Arial" w:cs="Arial"/>
-                <w:sz w:val="24"/>
-              </w:rPr>
-              <w:t>ko</w:t>
-            </w:r>
-            <w:proofErr w:type="gramEnd"/>
-            <w:r>
-              <w:rPr>
-                <w:rFonts w:ascii="Arial" w:hAnsi="Arial" w:cs="Arial"/>
-                <w:sz w:val="24"/>
-              </w:rPr>
-              <w:t>? Cách tạo?</w:t>
+              <w:t>Số Cif có đc trùng hay ko? Cách tạo?</w:t>
             </w:r>
           </w:p>
           <w:p>
@@ -3796,23 +3762,7 @@
                 <w:rFonts w:ascii="Arial" w:hAnsi="Arial" w:cs="Arial"/>
                 <w:sz w:val="24"/>
               </w:rPr>
-              <w:t xml:space="preserve">Cách </w:t>
-            </w:r>
-            <w:proofErr w:type="gramStart"/>
-            <w:r>
-              <w:rPr>
-                <w:rFonts w:ascii="Arial" w:hAnsi="Arial" w:cs="Arial"/>
-                <w:sz w:val="24"/>
-              </w:rPr>
-              <w:t>thu</w:t>
-            </w:r>
-            <w:proofErr w:type="gramEnd"/>
-            <w:r>
-              <w:rPr>
-                <w:rFonts w:ascii="Arial" w:hAnsi="Arial" w:cs="Arial"/>
-                <w:sz w:val="24"/>
-              </w:rPr>
-              <w:t xml:space="preserve"> thập thông tin cá nhân? </w:t>
+              <w:t xml:space="preserve">Cách thu thập thông tin cá nhân? </w:t>
             </w:r>
           </w:p>
           <w:p>
@@ -4197,7 +4147,7 @@
     </w:p>
     <w:tbl>
       <w:tblPr>
-        <w:tblStyle w:val="LightList-Accent1"/>
+        <w:tblStyle w:val="LightList-Accent11"/>
         <w:tblW w:w="0" w:type="auto"/>
         <w:tblBorders>
           <w:insideH w:val="single" w:sz="8" w:space="0" w:color="4F81BD" w:themeColor="accent1"/>
@@ -4546,7 +4496,7 @@
     </w:p>
     <w:tbl>
       <w:tblPr>
-        <w:tblStyle w:val="LightList-Accent1"/>
+        <w:tblStyle w:val="LightList-Accent11"/>
         <w:tblW w:w="9584" w:type="dxa"/>
         <w:tblBorders>
           <w:insideH w:val="single" w:sz="8" w:space="0" w:color="4F81BD" w:themeColor="accent1"/>
@@ -4792,23 +4742,7 @@
                 <w:rFonts w:ascii="Arial" w:hAnsi="Arial" w:cs="Arial"/>
                 <w:sz w:val="24"/>
               </w:rPr>
-              <w:t xml:space="preserve">Số Cif có đc trùng hay </w:t>
-            </w:r>
-            <w:proofErr w:type="gramStart"/>
-            <w:r>
-              <w:rPr>
-                <w:rFonts w:ascii="Arial" w:hAnsi="Arial" w:cs="Arial"/>
-                <w:sz w:val="24"/>
-              </w:rPr>
-              <w:t>ko</w:t>
-            </w:r>
-            <w:proofErr w:type="gramEnd"/>
-            <w:r>
-              <w:rPr>
-                <w:rFonts w:ascii="Arial" w:hAnsi="Arial" w:cs="Arial"/>
-                <w:sz w:val="24"/>
-              </w:rPr>
-              <w:t>? Cách tạo?</w:t>
+              <w:t>Số Cif có đc trùng hay ko? Cách tạo?</w:t>
             </w:r>
           </w:p>
           <w:p>
@@ -4830,23 +4764,7 @@
                 <w:rFonts w:ascii="Arial" w:hAnsi="Arial" w:cs="Arial"/>
                 <w:sz w:val="24"/>
               </w:rPr>
-              <w:t xml:space="preserve">Cách </w:t>
-            </w:r>
-            <w:proofErr w:type="gramStart"/>
-            <w:r>
-              <w:rPr>
-                <w:rFonts w:ascii="Arial" w:hAnsi="Arial" w:cs="Arial"/>
-                <w:sz w:val="24"/>
-              </w:rPr>
-              <w:t>thu</w:t>
-            </w:r>
-            <w:proofErr w:type="gramEnd"/>
-            <w:r>
-              <w:rPr>
-                <w:rFonts w:ascii="Arial" w:hAnsi="Arial" w:cs="Arial"/>
-                <w:sz w:val="24"/>
-              </w:rPr>
-              <w:t xml:space="preserve"> thập thông tin cá nhân? </w:t>
+              <w:t xml:space="preserve">Cách thu thập thông tin cá nhân? </w:t>
             </w:r>
           </w:p>
           <w:p>
@@ -5837,23 +5755,7 @@
                 <w:rFonts w:ascii="Arial" w:hAnsi="Arial" w:cs="Arial"/>
                 <w:sz w:val="24"/>
               </w:rPr>
-              <w:t xml:space="preserve"> </w:t>
-            </w:r>
-            <w:proofErr w:type="gramStart"/>
-            <w:r>
-              <w:rPr>
-                <w:rFonts w:ascii="Arial" w:hAnsi="Arial" w:cs="Arial"/>
-                <w:sz w:val="24"/>
-              </w:rPr>
-              <w:t>người</w:t>
-            </w:r>
-            <w:proofErr w:type="gramEnd"/>
-            <w:r>
-              <w:rPr>
-                <w:rFonts w:ascii="Arial" w:hAnsi="Arial" w:cs="Arial"/>
-                <w:sz w:val="24"/>
-              </w:rPr>
-              <w:t xml:space="preserve"> làm detail design sẽ làm luôn unit test design. Người code sẽ bổ sung thêm nếu cần.</w:t>
+              <w:t xml:space="preserve"> người làm detail design sẽ làm luôn unit test design. Người code sẽ bổ sung thêm nếu cần.</w:t>
             </w:r>
           </w:p>
           <w:p>
@@ -5878,17 +5780,8 @@
                 <w:rFonts w:ascii="Arial" w:hAnsi="Arial" w:cs="Arial"/>
                 <w:sz w:val="24"/>
               </w:rPr>
-              <w:t>Cách thức mà nó liên quan đến requirements và design</w:t>
-            </w:r>
-            <w:proofErr w:type="gramStart"/>
-            <w:r>
-              <w:rPr>
-                <w:rFonts w:ascii="Arial" w:hAnsi="Arial" w:cs="Arial"/>
-                <w:sz w:val="24"/>
-              </w:rPr>
-              <w:t>:</w:t>
-            </w:r>
-            <w:proofErr w:type="gramEnd"/>
+              <w:t>Cách thức mà nó liên quan đến requirements và design:</w:t>
+            </w:r>
             <w:r>
               <w:rPr>
                 <w:rFonts w:ascii="Arial" w:hAnsi="Arial" w:cs="Arial"/>
@@ -6262,7 +6155,7 @@
     </w:p>
     <w:tbl>
       <w:tblPr>
-        <w:tblStyle w:val="LightList-Accent1"/>
+        <w:tblStyle w:val="LightList-Accent11"/>
         <w:tblW w:w="0" w:type="auto"/>
         <w:tblBorders>
           <w:insideH w:val="single" w:sz="8" w:space="0" w:color="4F81BD" w:themeColor="accent1"/>
@@ -6604,7 +6497,7 @@
     </w:p>
     <w:tbl>
       <w:tblPr>
-        <w:tblStyle w:val="LightList-Accent1"/>
+        <w:tblStyle w:val="LightList-Accent11"/>
         <w:tblW w:w="9584" w:type="dxa"/>
         <w:tblBorders>
           <w:insideH w:val="single" w:sz="8" w:space="0" w:color="4F81BD" w:themeColor="accent1"/>
@@ -7419,7 +7312,7 @@
     </w:p>
     <w:tbl>
       <w:tblPr>
-        <w:tblStyle w:val="LightList-Accent1"/>
+        <w:tblStyle w:val="LightList-Accent11"/>
         <w:tblW w:w="0" w:type="auto"/>
         <w:tblBorders>
           <w:insideH w:val="single" w:sz="8" w:space="0" w:color="4F81BD" w:themeColor="accent1"/>
@@ -7768,7 +7661,7 @@
     </w:p>
     <w:tbl>
       <w:tblPr>
-        <w:tblStyle w:val="LightList-Accent1"/>
+        <w:tblStyle w:val="LightList-Accent11"/>
         <w:tblW w:w="8774" w:type="dxa"/>
         <w:tblBorders>
           <w:insideH w:val="single" w:sz="8" w:space="0" w:color="4F81BD" w:themeColor="accent1"/>
@@ -9042,7 +8935,7 @@
     </w:p>
     <w:tbl>
       <w:tblPr>
-        <w:tblStyle w:val="LightList-Accent1"/>
+        <w:tblStyle w:val="LightList-Accent11"/>
         <w:tblW w:w="0" w:type="auto"/>
         <w:tblBorders>
           <w:insideH w:val="single" w:sz="8" w:space="0" w:color="4F81BD" w:themeColor="accent1"/>
@@ -9384,7 +9277,7 @@
     </w:p>
     <w:tbl>
       <w:tblPr>
-        <w:tblStyle w:val="LightList-Accent1"/>
+        <w:tblStyle w:val="LightList-Accent11"/>
         <w:tblW w:w="9674" w:type="dxa"/>
         <w:tblBorders>
           <w:insideH w:val="single" w:sz="8" w:space="0" w:color="4F81BD" w:themeColor="accent1"/>
@@ -9630,23 +9523,7 @@
                 <w:rFonts w:ascii="Arial" w:hAnsi="Arial" w:cs="Arial"/>
                 <w:sz w:val="24"/>
               </w:rPr>
-              <w:t xml:space="preserve">Số Cif có đc trùng hay </w:t>
-            </w:r>
-            <w:proofErr w:type="gramStart"/>
-            <w:r>
-              <w:rPr>
-                <w:rFonts w:ascii="Arial" w:hAnsi="Arial" w:cs="Arial"/>
-                <w:sz w:val="24"/>
-              </w:rPr>
-              <w:t>ko</w:t>
-            </w:r>
-            <w:proofErr w:type="gramEnd"/>
-            <w:r>
-              <w:rPr>
-                <w:rFonts w:ascii="Arial" w:hAnsi="Arial" w:cs="Arial"/>
-                <w:sz w:val="24"/>
-              </w:rPr>
-              <w:t>? Cách tạo?</w:t>
+              <w:t>Số Cif có đc trùng hay ko? Cách tạo?</w:t>
             </w:r>
           </w:p>
           <w:p>
@@ -9668,23 +9545,7 @@
                 <w:rFonts w:ascii="Arial" w:hAnsi="Arial" w:cs="Arial"/>
                 <w:sz w:val="24"/>
               </w:rPr>
-              <w:t xml:space="preserve">Cách </w:t>
-            </w:r>
-            <w:proofErr w:type="gramStart"/>
-            <w:r>
-              <w:rPr>
-                <w:rFonts w:ascii="Arial" w:hAnsi="Arial" w:cs="Arial"/>
-                <w:sz w:val="24"/>
-              </w:rPr>
-              <w:t>thu</w:t>
-            </w:r>
-            <w:proofErr w:type="gramEnd"/>
-            <w:r>
-              <w:rPr>
-                <w:rFonts w:ascii="Arial" w:hAnsi="Arial" w:cs="Arial"/>
-                <w:sz w:val="24"/>
-              </w:rPr>
-              <w:t xml:space="preserve"> thập thông tin cá nhân? </w:t>
+              <w:t xml:space="preserve">Cách thu thập thông tin cá nhân? </w:t>
             </w:r>
           </w:p>
           <w:p>
@@ -10675,23 +10536,7 @@
                 <w:rFonts w:ascii="Arial" w:hAnsi="Arial" w:cs="Arial"/>
                 <w:sz w:val="24"/>
               </w:rPr>
-              <w:t xml:space="preserve"> </w:t>
-            </w:r>
-            <w:proofErr w:type="gramStart"/>
-            <w:r>
-              <w:rPr>
-                <w:rFonts w:ascii="Arial" w:hAnsi="Arial" w:cs="Arial"/>
-                <w:sz w:val="24"/>
-              </w:rPr>
-              <w:t>người</w:t>
-            </w:r>
-            <w:proofErr w:type="gramEnd"/>
-            <w:r>
-              <w:rPr>
-                <w:rFonts w:ascii="Arial" w:hAnsi="Arial" w:cs="Arial"/>
-                <w:sz w:val="24"/>
-              </w:rPr>
-              <w:t xml:space="preserve"> làm detail design sẽ làm luôn unit test design. Người code sẽ bổ sung thêm nếu cần.</w:t>
+              <w:t xml:space="preserve"> người làm detail design sẽ làm luôn unit test design. Người code sẽ bổ sung thêm nếu cần.</w:t>
             </w:r>
           </w:p>
           <w:p>
@@ -10716,17 +10561,8 @@
                 <w:rFonts w:ascii="Arial" w:hAnsi="Arial" w:cs="Arial"/>
                 <w:sz w:val="24"/>
               </w:rPr>
-              <w:t>Cách thức mà nó liên quan đến requirements và design</w:t>
-            </w:r>
-            <w:proofErr w:type="gramStart"/>
-            <w:r>
-              <w:rPr>
-                <w:rFonts w:ascii="Arial" w:hAnsi="Arial" w:cs="Arial"/>
-                <w:sz w:val="24"/>
-              </w:rPr>
-              <w:t>:</w:t>
-            </w:r>
-            <w:proofErr w:type="gramEnd"/>
+              <w:t>Cách thức mà nó liên quan đến requirements và design:</w:t>
+            </w:r>
             <w:r>
               <w:rPr>
                 <w:rFonts w:ascii="Arial" w:hAnsi="Arial" w:cs="Arial"/>
@@ -11098,7 +10934,7 @@
     </w:p>
     <w:tbl>
       <w:tblPr>
-        <w:tblStyle w:val="LightList-Accent1"/>
+        <w:tblStyle w:val="LightList-Accent11"/>
         <w:tblW w:w="0" w:type="auto"/>
         <w:tblBorders>
           <w:insideH w:val="single" w:sz="8" w:space="0" w:color="4F81BD" w:themeColor="accent1"/>
@@ -11440,7 +11276,7 @@
     </w:p>
     <w:tbl>
       <w:tblPr>
-        <w:tblStyle w:val="LightList-Accent1"/>
+        <w:tblStyle w:val="LightList-Accent11"/>
         <w:tblW w:w="9584" w:type="dxa"/>
         <w:tblBorders>
           <w:insideH w:val="single" w:sz="8" w:space="0" w:color="4F81BD" w:themeColor="accent1"/>
@@ -12234,7 +12070,7 @@
     </w:p>
     <w:tbl>
       <w:tblPr>
-        <w:tblStyle w:val="LightList-Accent1"/>
+        <w:tblStyle w:val="LightList-Accent11"/>
         <w:tblW w:w="0" w:type="auto"/>
         <w:tblBorders>
           <w:insideH w:val="single" w:sz="8" w:space="0" w:color="4F81BD" w:themeColor="accent1"/>
@@ -12576,7 +12412,7 @@
     </w:p>
     <w:tbl>
       <w:tblPr>
-        <w:tblStyle w:val="LightList-Accent1"/>
+        <w:tblStyle w:val="LightList-Accent11"/>
         <w:tblW w:w="9584" w:type="dxa"/>
         <w:tblBorders>
           <w:insideH w:val="single" w:sz="8" w:space="0" w:color="4F81BD" w:themeColor="accent1"/>
@@ -14286,7 +14122,7 @@
     </w:p>
     <w:tbl>
       <w:tblPr>
-        <w:tblStyle w:val="LightList-Accent1"/>
+        <w:tblStyle w:val="LightList-Accent11"/>
         <w:tblW w:w="0" w:type="auto"/>
         <w:tblBorders>
           <w:insideH w:val="single" w:sz="8" w:space="0" w:color="4F81BD" w:themeColor="accent1"/>
@@ -14628,7 +14464,7 @@
     </w:p>
     <w:tbl>
       <w:tblPr>
-        <w:tblStyle w:val="LightList-Accent1"/>
+        <w:tblStyle w:val="LightList-Accent11"/>
         <w:tblW w:w="9584" w:type="dxa"/>
         <w:tblBorders>
           <w:insideH w:val="single" w:sz="8" w:space="0" w:color="4F81BD" w:themeColor="accent1"/>
@@ -16543,7 +16379,7 @@
     </w:p>
     <w:tbl>
       <w:tblPr>
-        <w:tblStyle w:val="LightList-Accent1"/>
+        <w:tblStyle w:val="LightList-Accent11"/>
         <w:tblW w:w="0" w:type="auto"/>
         <w:tblBorders>
           <w:insideH w:val="single" w:sz="8" w:space="0" w:color="4F81BD" w:themeColor="accent1"/>
@@ -16877,7 +16713,7 @@
     </w:p>
     <w:tbl>
       <w:tblPr>
-        <w:tblStyle w:val="LightList-Accent1"/>
+        <w:tblStyle w:val="LightList-Accent11"/>
         <w:tblW w:w="9584" w:type="dxa"/>
         <w:tblBorders>
           <w:insideH w:val="single" w:sz="8" w:space="0" w:color="4F81BD" w:themeColor="accent1"/>
@@ -17445,15 +17281,7 @@
                 <w:sz w:val="24"/>
                 <w:szCs w:val="24"/>
               </w:rPr>
-              <w:t xml:space="preserve">- </w:t>
-            </w:r>
-            <w:r>
-              <w:rPr>
-                <w:rFonts w:ascii="Arial" w:hAnsi="Arial" w:cs="Arial"/>
-                <w:sz w:val="24"/>
-                <w:szCs w:val="24"/>
-              </w:rPr>
-              <w:t>Làm template cho Design document =&gt; Long</w:t>
+              <w:t>- Làm template cho Design document =&gt; Long</w:t>
             </w:r>
           </w:p>
           <w:p>
@@ -18257,25 +18085,7 @@
                 <w:sz w:val="24"/>
                 <w:szCs w:val="24"/>
               </w:rPr>
-              <w:t>Viết tool để thay đổi DB của khách hàng (tên, tuổi</w:t>
-            </w:r>
-            <w:proofErr w:type="gramStart"/>
-            <w:r>
-              <w:rPr>
-                <w:rFonts w:ascii="Arial" w:hAnsi="Arial" w:cs="Arial"/>
-                <w:sz w:val="24"/>
-                <w:szCs w:val="24"/>
-              </w:rPr>
-              <w:t>,..</w:t>
-            </w:r>
-            <w:proofErr w:type="gramEnd"/>
-            <w:r>
-              <w:rPr>
-                <w:rFonts w:ascii="Arial" w:hAnsi="Arial" w:cs="Arial"/>
-                <w:sz w:val="24"/>
-                <w:szCs w:val="24"/>
-              </w:rPr>
-              <w:t>) =&gt; đảm bảm security cho DB của khách hàng</w:t>
+              <w:t>Viết tool để thay đổi DB của khách hàng (tên, tuổi,..) =&gt; đảm bảm security cho DB của khách hàng</w:t>
             </w:r>
           </w:p>
           <w:p>
@@ -18821,6 +18631,1419 @@
         </w:tc>
       </w:tr>
     </w:tbl>
+    <w:p>
+      <w:pPr>
+        <w:jc w:val="center"/>
+        <w:rPr>
+          <w:rFonts w:ascii="Arial" w:hAnsi="Arial" w:cs="Arial"/>
+          <w:sz w:val="24"/>
+        </w:rPr>
+      </w:pPr>
+    </w:p>
+    <w:p>
+      <w:pPr>
+        <w:rPr>
+          <w:rFonts w:ascii="Arial" w:hAnsi="Arial" w:cs="Arial"/>
+          <w:sz w:val="24"/>
+        </w:rPr>
+      </w:pPr>
+      <w:r>
+        <w:rPr>
+          <w:rFonts w:ascii="Arial" w:hAnsi="Arial" w:cs="Arial"/>
+          <w:sz w:val="24"/>
+        </w:rPr>
+        <w:br w:type="page"/>
+      </w:r>
+    </w:p>
+    <w:p>
+      <w:pPr>
+        <w:pStyle w:val="Title"/>
+        <w:rPr>
+          <w:rFonts w:ascii="Arial" w:hAnsi="Arial" w:cs="Arial"/>
+          <w:sz w:val="54"/>
+        </w:rPr>
+      </w:pPr>
+      <w:r>
+        <w:rPr>
+          <w:rFonts w:ascii="Arial" w:hAnsi="Arial" w:cs="Arial"/>
+          <w:sz w:val="54"/>
+        </w:rPr>
+        <w:lastRenderedPageBreak/>
+        <w:t>Meeting minute 25</w:t>
+      </w:r>
+      <w:r>
+        <w:rPr>
+          <w:rFonts w:ascii="Arial" w:hAnsi="Arial" w:cs="Arial"/>
+          <w:sz w:val="54"/>
+        </w:rPr>
+        <w:t xml:space="preserve"> </w:t>
+      </w:r>
+      <w:r>
+        <w:rPr>
+          <w:rFonts w:ascii="Arial" w:hAnsi="Arial" w:cs="Arial"/>
+          <w:sz w:val="54"/>
+        </w:rPr>
+        <w:t>February</w:t>
+      </w:r>
+      <w:r>
+        <w:rPr>
+          <w:rFonts w:ascii="Arial" w:hAnsi="Arial" w:cs="Arial"/>
+          <w:sz w:val="54"/>
+        </w:rPr>
+        <w:t xml:space="preserve"> 201</w:t>
+      </w:r>
+      <w:r>
+        <w:rPr>
+          <w:rFonts w:ascii="Arial" w:hAnsi="Arial" w:cs="Arial"/>
+          <w:sz w:val="54"/>
+        </w:rPr>
+        <w:t>1</w:t>
+      </w:r>
+    </w:p>
+    <w:tbl>
+      <w:tblPr>
+        <w:tblStyle w:val="LightList-Accent11"/>
+        <w:tblW w:w="0" w:type="auto"/>
+        <w:tblBorders>
+          <w:insideH w:val="single" w:sz="8" w:space="0" w:color="4F81BD" w:themeColor="accent1"/>
+          <w:insideV w:val="single" w:sz="8" w:space="0" w:color="4F81BD" w:themeColor="accent1"/>
+        </w:tblBorders>
+        <w:tblLook w:val="04A0"/>
+      </w:tblPr>
+      <w:tblGrid>
+        <w:gridCol w:w="1548"/>
+        <w:gridCol w:w="8028"/>
+      </w:tblGrid>
+      <w:tr>
+        <w:trPr>
+          <w:cnfStyle w:val="100000000000"/>
+        </w:trPr>
+        <w:tc>
+          <w:tcPr>
+            <w:cnfStyle w:val="001000000000"/>
+            <w:tcW w:w="1548" w:type="dxa"/>
+          </w:tcPr>
+          <w:p>
+            <w:pPr>
+              <w:rPr>
+                <w:rFonts w:ascii="Arial" w:hAnsi="Arial" w:cs="Arial"/>
+                <w:sz w:val="24"/>
+              </w:rPr>
+            </w:pPr>
+            <w:r>
+              <w:rPr>
+                <w:rFonts w:ascii="Arial" w:hAnsi="Arial" w:cs="Arial"/>
+                <w:sz w:val="24"/>
+              </w:rPr>
+              <w:t>Topic</w:t>
+            </w:r>
+          </w:p>
+        </w:tc>
+        <w:tc>
+          <w:tcPr>
+            <w:tcW w:w="8028" w:type="dxa"/>
+            <w:shd w:val="clear" w:color="auto" w:fill="auto"/>
+          </w:tcPr>
+          <w:p>
+            <w:pPr>
+              <w:cnfStyle w:val="100000000000"/>
+              <w:rPr>
+                <w:rFonts w:ascii="Arial" w:hAnsi="Arial" w:cs="Arial"/>
+                <w:color w:val="auto"/>
+                <w:sz w:val="24"/>
+              </w:rPr>
+            </w:pPr>
+            <w:r>
+              <w:rPr>
+                <w:rFonts w:ascii="Arial" w:hAnsi="Arial" w:cs="Arial"/>
+                <w:color w:val="auto"/>
+                <w:sz w:val="24"/>
+              </w:rPr>
+              <w:t>Data Mining Module</w:t>
+            </w:r>
+          </w:p>
+        </w:tc>
+      </w:tr>
+      <w:tr>
+        <w:trPr>
+          <w:cnfStyle w:val="000000100000"/>
+        </w:trPr>
+        <w:tc>
+          <w:tcPr>
+            <w:cnfStyle w:val="001000000000"/>
+            <w:tcW w:w="1548" w:type="dxa"/>
+            <w:tcBorders>
+              <w:top w:val="none" w:sz="0" w:space="0" w:color="auto"/>
+              <w:left w:val="none" w:sz="0" w:space="0" w:color="auto"/>
+              <w:bottom w:val="none" w:sz="0" w:space="0" w:color="auto"/>
+            </w:tcBorders>
+            <w:shd w:val="clear" w:color="auto" w:fill="4F81BD" w:themeFill="accent1"/>
+          </w:tcPr>
+          <w:p>
+            <w:pPr>
+              <w:rPr>
+                <w:rFonts w:ascii="Arial" w:hAnsi="Arial" w:cs="Arial"/>
+                <w:color w:val="FFFFFF" w:themeColor="background1"/>
+                <w:sz w:val="24"/>
+              </w:rPr>
+            </w:pPr>
+            <w:r>
+              <w:rPr>
+                <w:rFonts w:ascii="Arial" w:hAnsi="Arial" w:cs="Arial"/>
+                <w:color w:val="FFFFFF" w:themeColor="background1"/>
+                <w:sz w:val="24"/>
+              </w:rPr>
+              <w:t>Place</w:t>
+            </w:r>
+          </w:p>
+        </w:tc>
+        <w:tc>
+          <w:tcPr>
+            <w:tcW w:w="8028" w:type="dxa"/>
+            <w:tcBorders>
+              <w:top w:val="none" w:sz="0" w:space="0" w:color="auto"/>
+              <w:bottom w:val="none" w:sz="0" w:space="0" w:color="auto"/>
+              <w:right w:val="none" w:sz="0" w:space="0" w:color="auto"/>
+            </w:tcBorders>
+          </w:tcPr>
+          <w:p>
+            <w:pPr>
+              <w:cnfStyle w:val="000000100000"/>
+              <w:rPr>
+                <w:rFonts w:ascii="Arial" w:hAnsi="Arial" w:cs="Arial"/>
+                <w:sz w:val="24"/>
+              </w:rPr>
+            </w:pPr>
+            <w:r>
+              <w:rPr>
+                <w:rFonts w:ascii="Arial" w:hAnsi="Arial" w:cs="Arial"/>
+                <w:sz w:val="24"/>
+              </w:rPr>
+              <w:t>Room No. 107, 1</w:t>
+            </w:r>
+            <w:r>
+              <w:rPr>
+                <w:rFonts w:ascii="Arial" w:hAnsi="Arial" w:cs="Arial"/>
+                <w:sz w:val="24"/>
+                <w:vertAlign w:val="superscript"/>
+              </w:rPr>
+              <w:t>st</w:t>
+            </w:r>
+            <w:r>
+              <w:rPr>
+                <w:rFonts w:ascii="Arial" w:hAnsi="Arial" w:cs="Arial"/>
+                <w:sz w:val="24"/>
+              </w:rPr>
+              <w:t xml:space="preserve"> </w:t>
+            </w:r>
+            <w:r>
+              <w:rPr>
+                <w:rFonts w:ascii="Arial" w:hAnsi="Arial" w:cs="Arial"/>
+                <w:sz w:val="24"/>
+              </w:rPr>
+              <w:t>Floor, Detech building</w:t>
+            </w:r>
+          </w:p>
+        </w:tc>
+      </w:tr>
+      <w:tr>
+        <w:tc>
+          <w:tcPr>
+            <w:cnfStyle w:val="001000000000"/>
+            <w:tcW w:w="1548" w:type="dxa"/>
+            <w:shd w:val="clear" w:color="auto" w:fill="4F81BD" w:themeFill="accent1"/>
+          </w:tcPr>
+          <w:p>
+            <w:pPr>
+              <w:rPr>
+                <w:rFonts w:ascii="Arial" w:hAnsi="Arial" w:cs="Arial"/>
+                <w:color w:val="FFFFFF" w:themeColor="background1"/>
+                <w:sz w:val="24"/>
+              </w:rPr>
+            </w:pPr>
+            <w:r>
+              <w:rPr>
+                <w:rFonts w:ascii="Arial" w:hAnsi="Arial" w:cs="Arial"/>
+                <w:color w:val="FFFFFF" w:themeColor="background1"/>
+                <w:sz w:val="24"/>
+              </w:rPr>
+              <w:t>Start time</w:t>
+            </w:r>
+          </w:p>
+        </w:tc>
+        <w:tc>
+          <w:tcPr>
+            <w:tcW w:w="8028" w:type="dxa"/>
+          </w:tcPr>
+          <w:p>
+            <w:pPr>
+              <w:cnfStyle w:val="000000000000"/>
+              <w:rPr>
+                <w:rFonts w:ascii="Arial" w:hAnsi="Arial" w:cs="Arial"/>
+                <w:sz w:val="24"/>
+              </w:rPr>
+            </w:pPr>
+            <w:r>
+              <w:rPr>
+                <w:rFonts w:ascii="Arial" w:hAnsi="Arial" w:cs="Arial"/>
+                <w:sz w:val="24"/>
+              </w:rPr>
+              <w:t>14</w:t>
+            </w:r>
+            <w:r>
+              <w:rPr>
+                <w:rFonts w:ascii="Arial" w:hAnsi="Arial" w:cs="Arial"/>
+                <w:sz w:val="24"/>
+              </w:rPr>
+              <w:t>h00</w:t>
+            </w:r>
+          </w:p>
+        </w:tc>
+      </w:tr>
+      <w:tr>
+        <w:trPr>
+          <w:cnfStyle w:val="000000100000"/>
+        </w:trPr>
+        <w:tc>
+          <w:tcPr>
+            <w:cnfStyle w:val="001000000000"/>
+            <w:tcW w:w="1548" w:type="dxa"/>
+            <w:shd w:val="clear" w:color="auto" w:fill="4F81BD" w:themeFill="accent1"/>
+          </w:tcPr>
+          <w:p>
+            <w:pPr>
+              <w:rPr>
+                <w:rFonts w:ascii="Arial" w:hAnsi="Arial" w:cs="Arial"/>
+                <w:color w:val="FFFFFF" w:themeColor="background1"/>
+                <w:sz w:val="24"/>
+              </w:rPr>
+            </w:pPr>
+            <w:r>
+              <w:rPr>
+                <w:rFonts w:ascii="Arial" w:hAnsi="Arial" w:cs="Arial"/>
+                <w:color w:val="FFFFFF" w:themeColor="background1"/>
+                <w:sz w:val="24"/>
+              </w:rPr>
+              <w:t>Duration</w:t>
+            </w:r>
+          </w:p>
+        </w:tc>
+        <w:tc>
+          <w:tcPr>
+            <w:tcW w:w="8028" w:type="dxa"/>
+          </w:tcPr>
+          <w:p>
+            <w:pPr>
+              <w:cnfStyle w:val="000000100000"/>
+              <w:rPr>
+                <w:rFonts w:ascii="Arial" w:hAnsi="Arial" w:cs="Arial"/>
+                <w:sz w:val="24"/>
+              </w:rPr>
+            </w:pPr>
+            <w:r>
+              <w:rPr>
+                <w:rFonts w:ascii="Arial" w:hAnsi="Arial" w:cs="Arial"/>
+                <w:sz w:val="24"/>
+              </w:rPr>
+              <w:t>1.5</w:t>
+            </w:r>
+            <w:r>
+              <w:rPr>
+                <w:rFonts w:ascii="Arial" w:hAnsi="Arial" w:cs="Arial"/>
+                <w:sz w:val="24"/>
+              </w:rPr>
+              <w:t xml:space="preserve"> hours</w:t>
+            </w:r>
+          </w:p>
+        </w:tc>
+      </w:tr>
+      <w:tr>
+        <w:tc>
+          <w:tcPr>
+            <w:cnfStyle w:val="001000000000"/>
+            <w:tcW w:w="1548" w:type="dxa"/>
+            <w:shd w:val="clear" w:color="auto" w:fill="4F81BD" w:themeFill="accent1"/>
+          </w:tcPr>
+          <w:p>
+            <w:pPr>
+              <w:rPr>
+                <w:rFonts w:ascii="Arial" w:hAnsi="Arial" w:cs="Arial"/>
+                <w:color w:val="FFFFFF" w:themeColor="background1"/>
+                <w:sz w:val="24"/>
+              </w:rPr>
+            </w:pPr>
+            <w:r>
+              <w:rPr>
+                <w:rFonts w:ascii="Arial" w:hAnsi="Arial" w:cs="Arial"/>
+                <w:color w:val="FFFFFF" w:themeColor="background1"/>
+                <w:sz w:val="24"/>
+              </w:rPr>
+              <w:t>Attendees</w:t>
+            </w:r>
+          </w:p>
+        </w:tc>
+        <w:tc>
+          <w:tcPr>
+            <w:tcW w:w="8028" w:type="dxa"/>
+          </w:tcPr>
+          <w:p>
+            <w:pPr>
+              <w:cnfStyle w:val="000000000000"/>
+              <w:rPr>
+                <w:rFonts w:ascii="Arial" w:hAnsi="Arial" w:cs="Arial"/>
+                <w:sz w:val="24"/>
+              </w:rPr>
+            </w:pPr>
+            <w:r>
+              <w:rPr>
+                <w:rFonts w:ascii="Arial" w:hAnsi="Arial" w:cs="Arial"/>
+                <w:sz w:val="24"/>
+              </w:rPr>
+              <w:t xml:space="preserve">Mr. Quang, </w:t>
+            </w:r>
+            <w:r>
+              <w:rPr>
+                <w:rFonts w:ascii="Arial" w:hAnsi="Arial" w:cs="Arial"/>
+                <w:sz w:val="24"/>
+              </w:rPr>
+              <w:t>LongNT, LyĐM, ChínhPLQ, GiangTTH, ThảoPTP</w:t>
+            </w:r>
+          </w:p>
+        </w:tc>
+      </w:tr>
+      <w:tr>
+        <w:trPr>
+          <w:cnfStyle w:val="000000100000"/>
+        </w:trPr>
+        <w:tc>
+          <w:tcPr>
+            <w:cnfStyle w:val="001000000000"/>
+            <w:tcW w:w="1548" w:type="dxa"/>
+            <w:shd w:val="clear" w:color="auto" w:fill="4F81BD" w:themeFill="accent1"/>
+          </w:tcPr>
+          <w:p>
+            <w:pPr>
+              <w:rPr>
+                <w:rFonts w:ascii="Arial" w:hAnsi="Arial" w:cs="Arial"/>
+                <w:color w:val="FFFFFF" w:themeColor="background1"/>
+                <w:sz w:val="24"/>
+              </w:rPr>
+            </w:pPr>
+            <w:r>
+              <w:rPr>
+                <w:rFonts w:ascii="Arial" w:hAnsi="Arial" w:cs="Arial"/>
+                <w:color w:val="FFFFFF" w:themeColor="background1"/>
+                <w:sz w:val="24"/>
+              </w:rPr>
+              <w:t>Secretary</w:t>
+            </w:r>
+          </w:p>
+        </w:tc>
+        <w:tc>
+          <w:tcPr>
+            <w:tcW w:w="8028" w:type="dxa"/>
+          </w:tcPr>
+          <w:p>
+            <w:pPr>
+              <w:cnfStyle w:val="000000100000"/>
+              <w:rPr>
+                <w:rFonts w:ascii="Arial" w:hAnsi="Arial" w:cs="Arial"/>
+                <w:sz w:val="24"/>
+              </w:rPr>
+            </w:pPr>
+            <w:r>
+              <w:rPr>
+                <w:rFonts w:ascii="Arial" w:hAnsi="Arial" w:cs="Arial"/>
+                <w:sz w:val="24"/>
+              </w:rPr>
+              <w:t>GiangTTH</w:t>
+            </w:r>
+          </w:p>
+        </w:tc>
+      </w:tr>
+    </w:tbl>
+    <w:p>
+      <w:pPr>
+        <w:rPr>
+          <w:rFonts w:ascii="Arial" w:hAnsi="Arial" w:cs="Arial"/>
+          <w:sz w:val="24"/>
+        </w:rPr>
+      </w:pPr>
+    </w:p>
+    <w:tbl>
+      <w:tblPr>
+        <w:tblStyle w:val="LightList-Accent11"/>
+        <w:tblW w:w="9584" w:type="dxa"/>
+        <w:tblBorders>
+          <w:insideH w:val="single" w:sz="8" w:space="0" w:color="4F81BD" w:themeColor="accent1"/>
+          <w:insideV w:val="single" w:sz="8" w:space="0" w:color="4F81BD" w:themeColor="accent1"/>
+        </w:tblBorders>
+        <w:tblLayout w:type="fixed"/>
+        <w:tblLook w:val="04A0"/>
+      </w:tblPr>
+      <w:tblGrid>
+        <w:gridCol w:w="2898"/>
+        <w:gridCol w:w="900"/>
+        <w:gridCol w:w="90"/>
+        <w:gridCol w:w="3510"/>
+        <w:gridCol w:w="900"/>
+        <w:gridCol w:w="1286"/>
+      </w:tblGrid>
+      <w:tr>
+        <w:trPr>
+          <w:cnfStyle w:val="100000000000"/>
+        </w:trPr>
+        <w:tc>
+          <w:tcPr>
+            <w:cnfStyle w:val="001000000000"/>
+            <w:tcW w:w="2898" w:type="dxa"/>
+          </w:tcPr>
+          <w:p>
+            <w:pPr>
+              <w:rPr>
+                <w:rFonts w:ascii="Arial" w:hAnsi="Arial" w:cs="Arial"/>
+                <w:sz w:val="24"/>
+              </w:rPr>
+            </w:pPr>
+            <w:r>
+              <w:rPr>
+                <w:rFonts w:ascii="Arial" w:hAnsi="Arial" w:cs="Arial"/>
+                <w:sz w:val="24"/>
+              </w:rPr>
+              <w:t>Problem</w:t>
+            </w:r>
+          </w:p>
+        </w:tc>
+        <w:tc>
+          <w:tcPr>
+            <w:tcW w:w="990" w:type="dxa"/>
+            <w:gridSpan w:val="2"/>
+          </w:tcPr>
+          <w:p>
+            <w:pPr>
+              <w:jc w:val="center"/>
+              <w:cnfStyle w:val="100000000000"/>
+              <w:rPr>
+                <w:rFonts w:ascii="Arial" w:hAnsi="Arial" w:cs="Arial"/>
+                <w:sz w:val="24"/>
+              </w:rPr>
+            </w:pPr>
+            <w:r>
+              <w:rPr>
+                <w:rFonts w:ascii="Arial" w:hAnsi="Arial" w:cs="Arial"/>
+                <w:sz w:val="24"/>
+              </w:rPr>
+              <w:t>Owner</w:t>
+            </w:r>
+          </w:p>
+        </w:tc>
+        <w:tc>
+          <w:tcPr>
+            <w:tcW w:w="3510" w:type="dxa"/>
+          </w:tcPr>
+          <w:p>
+            <w:pPr>
+              <w:cnfStyle w:val="100000000000"/>
+              <w:rPr>
+                <w:rFonts w:ascii="Arial" w:hAnsi="Arial" w:cs="Arial"/>
+                <w:sz w:val="24"/>
+              </w:rPr>
+            </w:pPr>
+            <w:r>
+              <w:rPr>
+                <w:rFonts w:ascii="Arial" w:hAnsi="Arial" w:cs="Arial"/>
+                <w:sz w:val="24"/>
+              </w:rPr>
+              <w:t>Solution</w:t>
+            </w:r>
+          </w:p>
+        </w:tc>
+        <w:tc>
+          <w:tcPr>
+            <w:tcW w:w="900" w:type="dxa"/>
+          </w:tcPr>
+          <w:p>
+            <w:pPr>
+              <w:jc w:val="center"/>
+              <w:cnfStyle w:val="100000000000"/>
+              <w:rPr>
+                <w:rFonts w:ascii="Arial" w:hAnsi="Arial" w:cs="Arial"/>
+                <w:sz w:val="24"/>
+              </w:rPr>
+            </w:pPr>
+            <w:r>
+              <w:rPr>
+                <w:rFonts w:ascii="Arial" w:hAnsi="Arial" w:cs="Arial"/>
+                <w:sz w:val="24"/>
+              </w:rPr>
+              <w:t>PIC</w:t>
+            </w:r>
+          </w:p>
+        </w:tc>
+        <w:tc>
+          <w:tcPr>
+            <w:tcW w:w="1286" w:type="dxa"/>
+          </w:tcPr>
+          <w:p>
+            <w:pPr>
+              <w:jc w:val="center"/>
+              <w:cnfStyle w:val="100000000000"/>
+              <w:rPr>
+                <w:rFonts w:ascii="Arial" w:hAnsi="Arial" w:cs="Arial"/>
+                <w:sz w:val="24"/>
+              </w:rPr>
+            </w:pPr>
+            <w:r>
+              <w:rPr>
+                <w:rFonts w:ascii="Arial" w:hAnsi="Arial" w:cs="Arial"/>
+                <w:sz w:val="24"/>
+              </w:rPr>
+              <w:t>Deadline</w:t>
+            </w:r>
+          </w:p>
+        </w:tc>
+      </w:tr>
+      <w:tr>
+        <w:trPr>
+          <w:cnfStyle w:val="000000100000"/>
+        </w:trPr>
+        <w:tc>
+          <w:tcPr>
+            <w:cnfStyle w:val="001000000000"/>
+            <w:tcW w:w="9584" w:type="dxa"/>
+            <w:gridSpan w:val="6"/>
+            <w:shd w:val="clear" w:color="auto" w:fill="B8CCE4" w:themeFill="accent1" w:themeFillTint="66"/>
+          </w:tcPr>
+          <w:p>
+            <w:pPr>
+              <w:rPr>
+                <w:rFonts w:ascii="Arial" w:hAnsi="Arial" w:cs="Arial"/>
+                <w:sz w:val="24"/>
+                <w:highlight w:val="yellow"/>
+              </w:rPr>
+            </w:pPr>
+            <w:r>
+              <w:rPr>
+                <w:rFonts w:ascii="Arial" w:hAnsi="Arial" w:cs="Arial"/>
+                <w:sz w:val="24"/>
+              </w:rPr>
+              <w:t>Tổng kết nhiệm vụ trước</w:t>
+            </w:r>
+          </w:p>
+        </w:tc>
+      </w:tr>
+      <w:tr>
+        <w:tc>
+          <w:tcPr>
+            <w:cnfStyle w:val="001000000000"/>
+            <w:tcW w:w="2898" w:type="dxa"/>
+          </w:tcPr>
+          <w:p>
+            <w:pPr>
+              <w:rPr>
+                <w:rFonts w:ascii="Arial" w:hAnsi="Arial" w:cs="Arial"/>
+                <w:b w:val="0"/>
+                <w:sz w:val="24"/>
+              </w:rPr>
+            </w:pPr>
+            <w:r>
+              <w:rPr>
+                <w:rFonts w:ascii="Arial" w:hAnsi="Arial" w:cs="Arial"/>
+                <w:b w:val="0"/>
+                <w:sz w:val="24"/>
+              </w:rPr>
+              <w:t>N/A</w:t>
+            </w:r>
+          </w:p>
+        </w:tc>
+        <w:tc>
+          <w:tcPr>
+            <w:tcW w:w="900" w:type="dxa"/>
+          </w:tcPr>
+          <w:p>
+            <w:pPr>
+              <w:jc w:val="center"/>
+              <w:cnfStyle w:val="000000000000"/>
+              <w:rPr>
+                <w:rFonts w:ascii="Arial" w:hAnsi="Arial" w:cs="Arial"/>
+                <w:sz w:val="24"/>
+              </w:rPr>
+            </w:pPr>
+          </w:p>
+        </w:tc>
+        <w:tc>
+          <w:tcPr>
+            <w:tcW w:w="3600" w:type="dxa"/>
+            <w:gridSpan w:val="2"/>
+          </w:tcPr>
+          <w:p>
+            <w:pPr>
+              <w:cnfStyle w:val="000000000000"/>
+              <w:rPr>
+                <w:rFonts w:ascii="Arial" w:hAnsi="Arial" w:cs="Arial"/>
+                <w:sz w:val="24"/>
+              </w:rPr>
+            </w:pPr>
+          </w:p>
+        </w:tc>
+        <w:tc>
+          <w:tcPr>
+            <w:tcW w:w="900" w:type="dxa"/>
+          </w:tcPr>
+          <w:p>
+            <w:pPr>
+              <w:jc w:val="center"/>
+              <w:cnfStyle w:val="000000000000"/>
+              <w:rPr>
+                <w:rFonts w:ascii="Arial" w:hAnsi="Arial" w:cs="Arial"/>
+                <w:sz w:val="24"/>
+              </w:rPr>
+            </w:pPr>
+          </w:p>
+        </w:tc>
+        <w:tc>
+          <w:tcPr>
+            <w:tcW w:w="1286" w:type="dxa"/>
+          </w:tcPr>
+          <w:p>
+            <w:pPr>
+              <w:jc w:val="center"/>
+              <w:cnfStyle w:val="000000000000"/>
+              <w:rPr>
+                <w:rFonts w:ascii="Arial" w:hAnsi="Arial" w:cs="Arial"/>
+                <w:sz w:val="24"/>
+              </w:rPr>
+            </w:pPr>
+          </w:p>
+        </w:tc>
+      </w:tr>
+      <w:tr>
+        <w:trPr>
+          <w:cnfStyle w:val="000000100000"/>
+        </w:trPr>
+        <w:tc>
+          <w:tcPr>
+            <w:cnfStyle w:val="001000000000"/>
+            <w:tcW w:w="9584" w:type="dxa"/>
+            <w:gridSpan w:val="6"/>
+            <w:shd w:val="clear" w:color="auto" w:fill="B8CCE4" w:themeFill="accent1" w:themeFillTint="66"/>
+          </w:tcPr>
+          <w:p>
+            <w:pPr>
+              <w:rPr>
+                <w:rFonts w:ascii="Arial" w:hAnsi="Arial" w:cs="Arial"/>
+                <w:bCs w:val="0"/>
+                <w:sz w:val="24"/>
+              </w:rPr>
+            </w:pPr>
+            <w:r>
+              <w:rPr>
+                <w:rFonts w:ascii="Arial" w:hAnsi="Arial" w:cs="Arial"/>
+                <w:bCs w:val="0"/>
+                <w:sz w:val="24"/>
+              </w:rPr>
+              <w:t>Công việc tiếp theo</w:t>
+            </w:r>
+          </w:p>
+        </w:tc>
+      </w:tr>
+      <w:tr>
+        <w:tc>
+          <w:tcPr>
+            <w:cnfStyle w:val="001000000000"/>
+            <w:tcW w:w="2898" w:type="dxa"/>
+          </w:tcPr>
+          <w:p>
+            <w:pPr>
+              <w:rPr>
+                <w:rFonts w:ascii="Arial" w:hAnsi="Arial" w:cs="Arial"/>
+                <w:b w:val="0"/>
+                <w:sz w:val="24"/>
+              </w:rPr>
+            </w:pPr>
+            <w:r>
+              <w:rPr>
+                <w:rFonts w:ascii="Arial" w:hAnsi="Arial" w:cs="Arial"/>
+                <w:b w:val="0"/>
+                <w:sz w:val="24"/>
+              </w:rPr>
+              <w:t>Requirement (update file SRS_ver2.0)</w:t>
+            </w:r>
+          </w:p>
+        </w:tc>
+        <w:tc>
+          <w:tcPr>
+            <w:tcW w:w="900" w:type="dxa"/>
+          </w:tcPr>
+          <w:p>
+            <w:pPr>
+              <w:jc w:val="center"/>
+              <w:cnfStyle w:val="000000000000"/>
+              <w:rPr>
+                <w:rFonts w:ascii="Arial" w:hAnsi="Arial" w:cs="Arial"/>
+                <w:sz w:val="24"/>
+              </w:rPr>
+            </w:pPr>
+            <w:r>
+              <w:rPr>
+                <w:rFonts w:ascii="Arial" w:hAnsi="Arial" w:cs="Arial"/>
+                <w:sz w:val="24"/>
+              </w:rPr>
+              <w:t>All</w:t>
+            </w:r>
+          </w:p>
+        </w:tc>
+        <w:tc>
+          <w:tcPr>
+            <w:tcW w:w="3600" w:type="dxa"/>
+            <w:gridSpan w:val="2"/>
+          </w:tcPr>
+          <w:p>
+            <w:pPr>
+              <w:cnfStyle w:val="000000000000"/>
+              <w:rPr>
+                <w:rFonts w:ascii="Arial" w:hAnsi="Arial" w:cs="Arial"/>
+                <w:sz w:val="24"/>
+              </w:rPr>
+            </w:pPr>
+            <w:r>
+              <w:rPr>
+                <w:rFonts w:ascii="Arial" w:hAnsi="Arial" w:cs="Arial"/>
+                <w:sz w:val="24"/>
+              </w:rPr>
+              <w:t>Đi từ Database cũ để collect requirement (INV &amp; BSN), sau đó update liên tục vào bản SRS_ver2.0</w:t>
+            </w:r>
+          </w:p>
+        </w:tc>
+        <w:tc>
+          <w:tcPr>
+            <w:tcW w:w="900" w:type="dxa"/>
+          </w:tcPr>
+          <w:p>
+            <w:pPr>
+              <w:jc w:val="center"/>
+              <w:cnfStyle w:val="000000000000"/>
+              <w:rPr>
+                <w:rFonts w:ascii="Arial" w:hAnsi="Arial" w:cs="Arial"/>
+                <w:sz w:val="24"/>
+              </w:rPr>
+            </w:pPr>
+            <w:r>
+              <w:rPr>
+                <w:rFonts w:ascii="Arial" w:hAnsi="Arial" w:cs="Arial"/>
+                <w:sz w:val="24"/>
+              </w:rPr>
+              <w:t>Long Ly</w:t>
+            </w:r>
+          </w:p>
+        </w:tc>
+        <w:tc>
+          <w:tcPr>
+            <w:tcW w:w="1286" w:type="dxa"/>
+          </w:tcPr>
+          <w:p>
+            <w:pPr>
+              <w:jc w:val="center"/>
+              <w:cnfStyle w:val="000000000000"/>
+              <w:rPr>
+                <w:rFonts w:ascii="Arial" w:hAnsi="Arial" w:cs="Arial"/>
+                <w:sz w:val="24"/>
+              </w:rPr>
+            </w:pPr>
+            <w:r>
+              <w:rPr>
+                <w:rFonts w:ascii="Arial" w:hAnsi="Arial" w:cs="Arial"/>
+                <w:sz w:val="24"/>
+              </w:rPr>
+              <w:t>30 Dec 2010</w:t>
+            </w:r>
+          </w:p>
+        </w:tc>
+      </w:tr>
+      <w:tr>
+        <w:trPr>
+          <w:cnfStyle w:val="000000100000"/>
+        </w:trPr>
+        <w:tc>
+          <w:tcPr>
+            <w:cnfStyle w:val="001000000000"/>
+            <w:tcW w:w="2898" w:type="dxa"/>
+          </w:tcPr>
+          <w:p>
+            <w:pPr>
+              <w:rPr>
+                <w:rFonts w:ascii="Arial" w:hAnsi="Arial" w:cs="Arial"/>
+                <w:b w:val="0"/>
+                <w:sz w:val="24"/>
+              </w:rPr>
+            </w:pPr>
+            <w:r>
+              <w:rPr>
+                <w:rFonts w:ascii="Arial" w:hAnsi="Arial" w:cs="Arial"/>
+                <w:b w:val="0"/>
+                <w:sz w:val="24"/>
+              </w:rPr>
+              <w:t>Hướng đi</w:t>
+            </w:r>
+            <w:r>
+              <w:rPr>
+                <w:rFonts w:ascii="Arial" w:hAnsi="Arial" w:cs="Arial"/>
+                <w:b w:val="0"/>
+                <w:sz w:val="24"/>
+              </w:rPr>
+              <w:t xml:space="preserve"> </w:t>
+            </w:r>
+            <w:r>
+              <w:rPr>
+                <w:rFonts w:ascii="Arial" w:hAnsi="Arial" w:cs="Arial"/>
+                <w:b w:val="0"/>
+                <w:sz w:val="24"/>
+              </w:rPr>
+              <w:t xml:space="preserve">về thuật toán </w:t>
+            </w:r>
+            <w:r>
+              <w:rPr>
+                <w:rFonts w:ascii="Arial" w:hAnsi="Arial" w:cs="Arial"/>
+                <w:b w:val="0"/>
+                <w:sz w:val="24"/>
+              </w:rPr>
+              <w:t>cho Mining module</w:t>
+            </w:r>
+          </w:p>
+        </w:tc>
+        <w:tc>
+          <w:tcPr>
+            <w:tcW w:w="900" w:type="dxa"/>
+          </w:tcPr>
+          <w:p>
+            <w:pPr>
+              <w:jc w:val="center"/>
+              <w:cnfStyle w:val="000000100000"/>
+              <w:rPr>
+                <w:rFonts w:ascii="Arial" w:hAnsi="Arial" w:cs="Arial"/>
+                <w:sz w:val="24"/>
+              </w:rPr>
+            </w:pPr>
+            <w:r>
+              <w:rPr>
+                <w:rFonts w:ascii="Arial" w:hAnsi="Arial" w:cs="Arial"/>
+                <w:sz w:val="24"/>
+              </w:rPr>
+              <w:t>All</w:t>
+            </w:r>
+          </w:p>
+        </w:tc>
+        <w:tc>
+          <w:tcPr>
+            <w:tcW w:w="3600" w:type="dxa"/>
+            <w:gridSpan w:val="2"/>
+          </w:tcPr>
+          <w:p>
+            <w:pPr>
+              <w:pStyle w:val="ListParagraph"/>
+              <w:numPr>
+                <w:ilvl w:val="2"/>
+                <w:numId w:val="13"/>
+              </w:numPr>
+              <w:tabs>
+                <w:tab w:val="clear" w:pos="1800"/>
+              </w:tabs>
+              <w:ind w:left="252" w:hanging="180"/>
+              <w:cnfStyle w:val="000000100000"/>
+              <w:rPr>
+                <w:rFonts w:ascii="Arial" w:hAnsi="Arial" w:cs="Arial"/>
+                <w:sz w:val="24"/>
+              </w:rPr>
+            </w:pPr>
+            <w:r>
+              <w:rPr>
+                <w:rFonts w:ascii="Arial" w:hAnsi="Arial" w:cs="Arial"/>
+                <w:sz w:val="24"/>
+              </w:rPr>
+              <w:t>Phân cụm mờ</w:t>
+            </w:r>
+            <w:r>
+              <w:rPr>
+                <w:rFonts w:ascii="Arial" w:hAnsi="Arial" w:cs="Arial"/>
+                <w:sz w:val="24"/>
+              </w:rPr>
+              <w:t>: optional</w:t>
+            </w:r>
+          </w:p>
+          <w:p>
+            <w:pPr>
+              <w:pStyle w:val="ListParagraph"/>
+              <w:numPr>
+                <w:ilvl w:val="2"/>
+                <w:numId w:val="13"/>
+              </w:numPr>
+              <w:tabs>
+                <w:tab w:val="clear" w:pos="1800"/>
+              </w:tabs>
+              <w:ind w:left="252" w:hanging="180"/>
+              <w:cnfStyle w:val="000000100000"/>
+              <w:rPr>
+                <w:rFonts w:ascii="Arial" w:hAnsi="Arial" w:cs="Arial"/>
+                <w:sz w:val="24"/>
+              </w:rPr>
+            </w:pPr>
+            <w:r>
+              <w:rPr>
+                <w:rFonts w:ascii="Arial" w:hAnsi="Arial" w:cs="Arial"/>
+                <w:sz w:val="24"/>
+              </w:rPr>
+              <w:t>Làm theo phân cụm rõ</w:t>
+            </w:r>
+          </w:p>
+          <w:p>
+            <w:pPr>
+              <w:pStyle w:val="ListParagraph"/>
+              <w:numPr>
+                <w:ilvl w:val="2"/>
+                <w:numId w:val="13"/>
+              </w:numPr>
+              <w:tabs>
+                <w:tab w:val="clear" w:pos="1800"/>
+              </w:tabs>
+              <w:ind w:left="252" w:hanging="180"/>
+              <w:cnfStyle w:val="000000100000"/>
+              <w:rPr>
+                <w:rFonts w:ascii="Arial" w:hAnsi="Arial" w:cs="Arial"/>
+                <w:sz w:val="24"/>
+              </w:rPr>
+            </w:pPr>
+            <w:r>
+              <w:rPr>
+                <w:rFonts w:ascii="Arial" w:hAnsi="Arial" w:cs="Arial"/>
+                <w:sz w:val="24"/>
+              </w:rPr>
+              <w:t>So sánh performance (time, reliability, flexibility,…) với thuật toán cũ, phân tích những cải tiến, sáng tạo trong thuật toán</w:t>
+            </w:r>
+          </w:p>
+          <w:p>
+            <w:pPr>
+              <w:pStyle w:val="ListParagraph"/>
+              <w:numPr>
+                <w:ilvl w:val="2"/>
+                <w:numId w:val="13"/>
+              </w:numPr>
+              <w:tabs>
+                <w:tab w:val="clear" w:pos="1800"/>
+              </w:tabs>
+              <w:ind w:left="252" w:hanging="180"/>
+              <w:cnfStyle w:val="000000100000"/>
+              <w:rPr>
+                <w:rFonts w:ascii="Arial" w:hAnsi="Arial" w:cs="Arial"/>
+                <w:sz w:val="24"/>
+              </w:rPr>
+            </w:pPr>
+            <w:r>
+              <w:rPr>
+                <w:rFonts w:ascii="Arial" w:hAnsi="Arial" w:cs="Arial"/>
+                <w:sz w:val="24"/>
+              </w:rPr>
+              <w:t>Nhất thiết cần có lưu đồ thuật toán trong bản document</w:t>
+            </w:r>
+          </w:p>
+          <w:p>
+            <w:pPr>
+              <w:pStyle w:val="ListParagraph"/>
+              <w:numPr>
+                <w:ilvl w:val="2"/>
+                <w:numId w:val="13"/>
+              </w:numPr>
+              <w:tabs>
+                <w:tab w:val="clear" w:pos="1800"/>
+              </w:tabs>
+              <w:ind w:left="252" w:hanging="180"/>
+              <w:cnfStyle w:val="000000100000"/>
+              <w:rPr>
+                <w:rFonts w:ascii="Arial" w:hAnsi="Arial" w:cs="Arial"/>
+                <w:sz w:val="24"/>
+              </w:rPr>
+            </w:pPr>
+            <w:r>
+              <w:rPr>
+                <w:rFonts w:ascii="Arial" w:hAnsi="Arial" w:cs="Arial"/>
+                <w:sz w:val="24"/>
+              </w:rPr>
+              <w:t>Optional: Trực quan hóa thuật toán (visualize quá trình thuật toán chạy để cho ra kết quả)</w:t>
+            </w:r>
+          </w:p>
+          <w:p>
+            <w:pPr>
+              <w:pStyle w:val="ListParagraph"/>
+              <w:numPr>
+                <w:ilvl w:val="2"/>
+                <w:numId w:val="13"/>
+              </w:numPr>
+              <w:tabs>
+                <w:tab w:val="clear" w:pos="1800"/>
+              </w:tabs>
+              <w:ind w:left="252" w:hanging="180"/>
+              <w:cnfStyle w:val="000000100000"/>
+              <w:rPr>
+                <w:rFonts w:ascii="Arial" w:hAnsi="Arial" w:cs="Arial"/>
+                <w:sz w:val="24"/>
+              </w:rPr>
+            </w:pPr>
+            <w:r>
+              <w:rPr>
+                <w:rFonts w:ascii="Arial" w:hAnsi="Arial" w:cs="Arial"/>
+                <w:sz w:val="24"/>
+              </w:rPr>
+              <w:t>Optional: tìm hướng tiếp cận mới</w:t>
+            </w:r>
+          </w:p>
+          <w:p>
+            <w:pPr>
+              <w:ind w:left="252" w:hanging="180"/>
+              <w:cnfStyle w:val="000000100000"/>
+              <w:rPr>
+                <w:rFonts w:ascii="Arial" w:hAnsi="Arial" w:cs="Arial"/>
+                <w:sz w:val="24"/>
+              </w:rPr>
+            </w:pPr>
+          </w:p>
+        </w:tc>
+        <w:tc>
+          <w:tcPr>
+            <w:tcW w:w="900" w:type="dxa"/>
+          </w:tcPr>
+          <w:p>
+            <w:pPr>
+              <w:jc w:val="center"/>
+              <w:cnfStyle w:val="000000100000"/>
+              <w:rPr>
+                <w:rFonts w:ascii="Arial" w:hAnsi="Arial" w:cs="Arial"/>
+                <w:sz w:val="24"/>
+              </w:rPr>
+            </w:pPr>
+          </w:p>
+        </w:tc>
+        <w:tc>
+          <w:tcPr>
+            <w:tcW w:w="1286" w:type="dxa"/>
+          </w:tcPr>
+          <w:p>
+            <w:pPr>
+              <w:jc w:val="center"/>
+              <w:cnfStyle w:val="000000100000"/>
+              <w:rPr>
+                <w:rFonts w:ascii="Arial" w:hAnsi="Arial" w:cs="Arial"/>
+                <w:sz w:val="24"/>
+              </w:rPr>
+            </w:pPr>
+          </w:p>
+        </w:tc>
+      </w:tr>
+      <w:tr>
+        <w:tc>
+          <w:tcPr>
+            <w:cnfStyle w:val="001000000000"/>
+            <w:tcW w:w="2898" w:type="dxa"/>
+          </w:tcPr>
+          <w:p>
+            <w:pPr>
+              <w:rPr>
+                <w:rFonts w:ascii="Arial" w:hAnsi="Arial" w:cs="Arial"/>
+                <w:b w:val="0"/>
+                <w:sz w:val="24"/>
+              </w:rPr>
+            </w:pPr>
+            <w:r>
+              <w:rPr>
+                <w:rFonts w:ascii="Arial" w:hAnsi="Arial" w:cs="Arial"/>
+                <w:b w:val="0"/>
+                <w:sz w:val="24"/>
+              </w:rPr>
+              <w:t>Phân cụm rõ</w:t>
+            </w:r>
+          </w:p>
+        </w:tc>
+        <w:tc>
+          <w:tcPr>
+            <w:tcW w:w="900" w:type="dxa"/>
+          </w:tcPr>
+          <w:p>
+            <w:pPr>
+              <w:jc w:val="center"/>
+              <w:cnfStyle w:val="000000000000"/>
+              <w:rPr>
+                <w:rFonts w:ascii="Arial" w:hAnsi="Arial" w:cs="Arial"/>
+                <w:sz w:val="24"/>
+              </w:rPr>
+            </w:pPr>
+          </w:p>
+        </w:tc>
+        <w:tc>
+          <w:tcPr>
+            <w:tcW w:w="3600" w:type="dxa"/>
+            <w:gridSpan w:val="2"/>
+          </w:tcPr>
+          <w:p>
+            <w:pPr>
+              <w:pStyle w:val="ListParagraph"/>
+              <w:numPr>
+                <w:ilvl w:val="2"/>
+                <w:numId w:val="13"/>
+              </w:numPr>
+              <w:tabs>
+                <w:tab w:val="clear" w:pos="1800"/>
+              </w:tabs>
+              <w:ind w:left="252" w:hanging="180"/>
+              <w:cnfStyle w:val="000000000000"/>
+              <w:rPr>
+                <w:rFonts w:ascii="Arial" w:hAnsi="Arial" w:cs="Arial"/>
+                <w:sz w:val="24"/>
+              </w:rPr>
+            </w:pPr>
+            <w:r>
+              <w:rPr>
+                <w:rFonts w:ascii="Arial" w:hAnsi="Arial" w:cs="Arial"/>
+                <w:sz w:val="24"/>
+              </w:rPr>
+              <w:t>Thuật toán K-means cải tiến: Incremental K-means</w:t>
+            </w:r>
+          </w:p>
+          <w:p>
+            <w:pPr>
+              <w:pStyle w:val="ListParagraph"/>
+              <w:numPr>
+                <w:ilvl w:val="2"/>
+                <w:numId w:val="13"/>
+              </w:numPr>
+              <w:tabs>
+                <w:tab w:val="clear" w:pos="1800"/>
+              </w:tabs>
+              <w:ind w:left="252" w:hanging="180"/>
+              <w:cnfStyle w:val="000000000000"/>
+              <w:rPr>
+                <w:rFonts w:ascii="Arial" w:hAnsi="Arial" w:cs="Arial"/>
+                <w:sz w:val="24"/>
+              </w:rPr>
+            </w:pPr>
+            <w:r>
+              <w:rPr>
+                <w:rFonts w:ascii="Arial" w:hAnsi="Arial" w:cs="Arial"/>
+                <w:sz w:val="24"/>
+              </w:rPr>
+              <w:t xml:space="preserve">Phụ thuộc hai yếu tố chính: </w:t>
+            </w:r>
+          </w:p>
+          <w:p>
+            <w:pPr>
+              <w:pStyle w:val="ListParagraph"/>
+              <w:numPr>
+                <w:ilvl w:val="2"/>
+                <w:numId w:val="13"/>
+              </w:numPr>
+              <w:tabs>
+                <w:tab w:val="clear" w:pos="1800"/>
+              </w:tabs>
+              <w:ind w:left="522" w:hanging="180"/>
+              <w:cnfStyle w:val="000000000000"/>
+              <w:rPr>
+                <w:rFonts w:ascii="Arial" w:hAnsi="Arial" w:cs="Arial"/>
+                <w:sz w:val="24"/>
+              </w:rPr>
+            </w:pPr>
+            <w:r>
+              <w:rPr>
+                <w:rFonts w:ascii="Arial" w:hAnsi="Arial" w:cs="Arial"/>
+                <w:sz w:val="24"/>
+              </w:rPr>
+              <w:t>C</w:t>
+            </w:r>
+            <w:r>
+              <w:rPr>
+                <w:rFonts w:ascii="Arial" w:hAnsi="Arial" w:cs="Arial"/>
+                <w:sz w:val="24"/>
+              </w:rPr>
+              <w:t>họ</w:t>
+            </w:r>
+            <w:r>
+              <w:rPr>
+                <w:rFonts w:ascii="Arial" w:hAnsi="Arial" w:cs="Arial"/>
+                <w:sz w:val="24"/>
+              </w:rPr>
+              <w:t>n các input</w:t>
+            </w:r>
+            <w:r>
+              <w:rPr>
+                <w:rFonts w:ascii="Arial" w:hAnsi="Arial" w:cs="Arial"/>
+                <w:sz w:val="24"/>
+              </w:rPr>
+              <w:t xml:space="preserve"> ban đầu</w:t>
+            </w:r>
+          </w:p>
+          <w:p>
+            <w:pPr>
+              <w:pStyle w:val="ListParagraph"/>
+              <w:numPr>
+                <w:ilvl w:val="2"/>
+                <w:numId w:val="13"/>
+              </w:numPr>
+              <w:tabs>
+                <w:tab w:val="clear" w:pos="1800"/>
+              </w:tabs>
+              <w:ind w:left="522" w:hanging="180"/>
+              <w:cnfStyle w:val="000000000000"/>
+              <w:rPr>
+                <w:rFonts w:ascii="Arial" w:hAnsi="Arial" w:cs="Arial"/>
+                <w:sz w:val="24"/>
+              </w:rPr>
+            </w:pPr>
+            <w:r>
+              <w:rPr>
+                <w:rFonts w:ascii="Arial" w:hAnsi="Arial" w:cs="Arial"/>
+                <w:sz w:val="24"/>
+              </w:rPr>
+              <w:t>Cách tính khoảng cách</w:t>
+            </w:r>
+          </w:p>
+          <w:p>
+            <w:pPr>
+              <w:pStyle w:val="ListParagraph"/>
+              <w:numPr>
+                <w:ilvl w:val="2"/>
+                <w:numId w:val="13"/>
+              </w:numPr>
+              <w:tabs>
+                <w:tab w:val="clear" w:pos="1800"/>
+              </w:tabs>
+              <w:ind w:left="252" w:hanging="180"/>
+              <w:cnfStyle w:val="000000000000"/>
+              <w:rPr>
+                <w:rFonts w:ascii="Arial" w:hAnsi="Arial" w:cs="Arial"/>
+                <w:sz w:val="24"/>
+              </w:rPr>
+            </w:pPr>
+            <w:r>
+              <w:rPr>
+                <w:rFonts w:ascii="Arial" w:hAnsi="Arial" w:cs="Arial"/>
+                <w:sz w:val="24"/>
+              </w:rPr>
+              <w:t xml:space="preserve">Phân cụm theo hai tiêu chí: </w:t>
+            </w:r>
+          </w:p>
+          <w:p>
+            <w:pPr>
+              <w:pStyle w:val="ListParagraph"/>
+              <w:numPr>
+                <w:ilvl w:val="2"/>
+                <w:numId w:val="13"/>
+              </w:numPr>
+              <w:tabs>
+                <w:tab w:val="clear" w:pos="1800"/>
+              </w:tabs>
+              <w:ind w:left="522" w:hanging="180"/>
+              <w:cnfStyle w:val="000000000000"/>
+              <w:rPr>
+                <w:rFonts w:ascii="Arial" w:hAnsi="Arial" w:cs="Arial"/>
+                <w:sz w:val="24"/>
+              </w:rPr>
+            </w:pPr>
+            <w:r>
+              <w:rPr>
+                <w:rFonts w:ascii="Arial" w:hAnsi="Arial" w:cs="Arial"/>
+                <w:sz w:val="24"/>
+              </w:rPr>
+              <w:t>FI</w:t>
+            </w:r>
+          </w:p>
+          <w:p>
+            <w:pPr>
+              <w:pStyle w:val="ListParagraph"/>
+              <w:numPr>
+                <w:ilvl w:val="2"/>
+                <w:numId w:val="13"/>
+              </w:numPr>
+              <w:tabs>
+                <w:tab w:val="clear" w:pos="1800"/>
+              </w:tabs>
+              <w:ind w:left="522" w:hanging="180"/>
+              <w:cnfStyle w:val="000000000000"/>
+              <w:rPr>
+                <w:rFonts w:ascii="Arial" w:hAnsi="Arial" w:cs="Arial"/>
+                <w:sz w:val="24"/>
+              </w:rPr>
+            </w:pPr>
+            <w:r>
+              <w:rPr>
+                <w:rFonts w:ascii="Arial" w:hAnsi="Arial" w:cs="Arial"/>
+                <w:sz w:val="24"/>
+              </w:rPr>
+              <w:t>NFI</w:t>
+            </w:r>
+          </w:p>
+          <w:p>
+            <w:pPr>
+              <w:pStyle w:val="ListParagraph"/>
+              <w:numPr>
+                <w:ilvl w:val="2"/>
+                <w:numId w:val="13"/>
+              </w:numPr>
+              <w:tabs>
+                <w:tab w:val="clear" w:pos="1800"/>
+              </w:tabs>
+              <w:ind w:left="252" w:hanging="180"/>
+              <w:cnfStyle w:val="000000000000"/>
+              <w:rPr>
+                <w:rFonts w:ascii="Arial" w:hAnsi="Arial" w:cs="Arial"/>
+                <w:sz w:val="24"/>
+              </w:rPr>
+            </w:pPr>
+            <w:r>
+              <w:rPr>
+                <w:rFonts w:ascii="Arial" w:hAnsi="Arial" w:cs="Arial"/>
+                <w:sz w:val="24"/>
+              </w:rPr>
+              <w:t>Phân thành 10 cụm</w:t>
+            </w:r>
+          </w:p>
+        </w:tc>
+        <w:tc>
+          <w:tcPr>
+            <w:tcW w:w="900" w:type="dxa"/>
+          </w:tcPr>
+          <w:p>
+            <w:pPr>
+              <w:jc w:val="center"/>
+              <w:cnfStyle w:val="000000000000"/>
+              <w:rPr>
+                <w:rFonts w:ascii="Arial" w:hAnsi="Arial" w:cs="Arial"/>
+                <w:sz w:val="24"/>
+              </w:rPr>
+            </w:pPr>
+          </w:p>
+        </w:tc>
+        <w:tc>
+          <w:tcPr>
+            <w:tcW w:w="1286" w:type="dxa"/>
+          </w:tcPr>
+          <w:p>
+            <w:pPr>
+              <w:jc w:val="center"/>
+              <w:cnfStyle w:val="000000000000"/>
+              <w:rPr>
+                <w:rFonts w:ascii="Arial" w:hAnsi="Arial" w:cs="Arial"/>
+                <w:sz w:val="24"/>
+              </w:rPr>
+            </w:pPr>
+          </w:p>
+        </w:tc>
+      </w:tr>
+    </w:tbl>
+    <w:p>
+      <w:pPr>
+        <w:jc w:val="center"/>
+        <w:rPr>
+          <w:rFonts w:ascii="Arial" w:hAnsi="Arial" w:cs="Arial"/>
+          <w:sz w:val="24"/>
+        </w:rPr>
+      </w:pPr>
+    </w:p>
     <w:p>
       <w:pPr>
         <w:jc w:val="center"/>
@@ -19578,6 +20801,119 @@
     </w:lvl>
   </w:abstractNum>
   <w:abstractNum w:abstractNumId="6">
+    <w:nsid w:val="2D3E5ADE"/>
+    <w:multiLevelType w:val="hybridMultilevel"/>
+    <w:tmpl w:val="5B5C6C1A"/>
+    <w:lvl w:ilvl="0" w:tplc="04090001">
+      <w:start w:val="1"/>
+      <w:numFmt w:val="bullet"/>
+      <w:lvlText w:val=""/>
+      <w:lvlJc w:val="left"/>
+      <w:pPr>
+        <w:ind w:left="765" w:hanging="360"/>
+      </w:pPr>
+      <w:rPr>
+        <w:rFonts w:ascii="Symbol" w:hAnsi="Symbol" w:hint="default"/>
+      </w:rPr>
+    </w:lvl>
+    <w:lvl w:ilvl="1" w:tplc="04090003" w:tentative="1">
+      <w:start w:val="1"/>
+      <w:numFmt w:val="bullet"/>
+      <w:lvlText w:val="o"/>
+      <w:lvlJc w:val="left"/>
+      <w:pPr>
+        <w:ind w:left="1485" w:hanging="360"/>
+      </w:pPr>
+      <w:rPr>
+        <w:rFonts w:ascii="Courier New" w:hAnsi="Courier New" w:cs="Courier New" w:hint="default"/>
+      </w:rPr>
+    </w:lvl>
+    <w:lvl w:ilvl="2" w:tplc="04090005" w:tentative="1">
+      <w:start w:val="1"/>
+      <w:numFmt w:val="bullet"/>
+      <w:lvlText w:val=""/>
+      <w:lvlJc w:val="left"/>
+      <w:pPr>
+        <w:ind w:left="2205" w:hanging="360"/>
+      </w:pPr>
+      <w:rPr>
+        <w:rFonts w:ascii="Wingdings" w:hAnsi="Wingdings" w:hint="default"/>
+      </w:rPr>
+    </w:lvl>
+    <w:lvl w:ilvl="3" w:tplc="04090001" w:tentative="1">
+      <w:start w:val="1"/>
+      <w:numFmt w:val="bullet"/>
+      <w:lvlText w:val=""/>
+      <w:lvlJc w:val="left"/>
+      <w:pPr>
+        <w:ind w:left="2925" w:hanging="360"/>
+      </w:pPr>
+      <w:rPr>
+        <w:rFonts w:ascii="Symbol" w:hAnsi="Symbol" w:hint="default"/>
+      </w:rPr>
+    </w:lvl>
+    <w:lvl w:ilvl="4" w:tplc="04090003" w:tentative="1">
+      <w:start w:val="1"/>
+      <w:numFmt w:val="bullet"/>
+      <w:lvlText w:val="o"/>
+      <w:lvlJc w:val="left"/>
+      <w:pPr>
+        <w:ind w:left="3645" w:hanging="360"/>
+      </w:pPr>
+      <w:rPr>
+        <w:rFonts w:ascii="Courier New" w:hAnsi="Courier New" w:cs="Courier New" w:hint="default"/>
+      </w:rPr>
+    </w:lvl>
+    <w:lvl w:ilvl="5" w:tplc="04090005" w:tentative="1">
+      <w:start w:val="1"/>
+      <w:numFmt w:val="bullet"/>
+      <w:lvlText w:val=""/>
+      <w:lvlJc w:val="left"/>
+      <w:pPr>
+        <w:ind w:left="4365" w:hanging="360"/>
+      </w:pPr>
+      <w:rPr>
+        <w:rFonts w:ascii="Wingdings" w:hAnsi="Wingdings" w:hint="default"/>
+      </w:rPr>
+    </w:lvl>
+    <w:lvl w:ilvl="6" w:tplc="04090001" w:tentative="1">
+      <w:start w:val="1"/>
+      <w:numFmt w:val="bullet"/>
+      <w:lvlText w:val=""/>
+      <w:lvlJc w:val="left"/>
+      <w:pPr>
+        <w:ind w:left="5085" w:hanging="360"/>
+      </w:pPr>
+      <w:rPr>
+        <w:rFonts w:ascii="Symbol" w:hAnsi="Symbol" w:hint="default"/>
+      </w:rPr>
+    </w:lvl>
+    <w:lvl w:ilvl="7" w:tplc="04090003" w:tentative="1">
+      <w:start w:val="1"/>
+      <w:numFmt w:val="bullet"/>
+      <w:lvlText w:val="o"/>
+      <w:lvlJc w:val="left"/>
+      <w:pPr>
+        <w:ind w:left="5805" w:hanging="360"/>
+      </w:pPr>
+      <w:rPr>
+        <w:rFonts w:ascii="Courier New" w:hAnsi="Courier New" w:cs="Courier New" w:hint="default"/>
+      </w:rPr>
+    </w:lvl>
+    <w:lvl w:ilvl="8" w:tplc="04090005" w:tentative="1">
+      <w:start w:val="1"/>
+      <w:numFmt w:val="bullet"/>
+      <w:lvlText w:val=""/>
+      <w:lvlJc w:val="left"/>
+      <w:pPr>
+        <w:ind w:left="6525" w:hanging="360"/>
+      </w:pPr>
+      <w:rPr>
+        <w:rFonts w:ascii="Wingdings" w:hAnsi="Wingdings" w:hint="default"/>
+      </w:rPr>
+    </w:lvl>
+  </w:abstractNum>
+  <w:abstractNum w:abstractNumId="7">
     <w:nsid w:val="2E522C5F"/>
     <w:multiLevelType w:val="hybridMultilevel"/>
     <w:tmpl w:val="912A93A6"/>
@@ -19666,7 +21002,7 @@
       </w:pPr>
     </w:lvl>
   </w:abstractNum>
-  <w:abstractNum w:abstractNumId="7">
+  <w:abstractNum w:abstractNumId="8">
     <w:nsid w:val="31CC0EA4"/>
     <w:multiLevelType w:val="hybridMultilevel"/>
     <w:tmpl w:val="D7463DE8"/>
@@ -19779,7 +21115,7 @@
       </w:rPr>
     </w:lvl>
   </w:abstractNum>
-  <w:abstractNum w:abstractNumId="8">
+  <w:abstractNum w:abstractNumId="9">
     <w:nsid w:val="3F01431E"/>
     <w:multiLevelType w:val="hybridMultilevel"/>
     <w:tmpl w:val="C0E6AEDE"/>
@@ -19868,10 +21204,10 @@
       </w:pPr>
     </w:lvl>
   </w:abstractNum>
-  <w:abstractNum w:abstractNumId="9">
+  <w:abstractNum w:abstractNumId="10">
     <w:nsid w:val="450F1F64"/>
     <w:multiLevelType w:val="multilevel"/>
-    <w:tmpl w:val="FE3E23AE"/>
+    <w:tmpl w:val="8988C0F0"/>
     <w:lvl w:ilvl="0">
       <w:start w:val="1"/>
       <w:numFmt w:val="bullet"/>
@@ -20017,7 +21353,7 @@
       </w:rPr>
     </w:lvl>
   </w:abstractNum>
-  <w:abstractNum w:abstractNumId="10">
+  <w:abstractNum w:abstractNumId="11">
     <w:nsid w:val="54E33EC2"/>
     <w:multiLevelType w:val="hybridMultilevel"/>
     <w:tmpl w:val="D9E0F00E"/>
@@ -20130,7 +21466,7 @@
       </w:rPr>
     </w:lvl>
   </w:abstractNum>
-  <w:abstractNum w:abstractNumId="11">
+  <w:abstractNum w:abstractNumId="12">
     <w:nsid w:val="564D040B"/>
     <w:multiLevelType w:val="hybridMultilevel"/>
     <w:tmpl w:val="2F24E2CA"/>
@@ -20243,7 +21579,7 @@
       </w:rPr>
     </w:lvl>
   </w:abstractNum>
-  <w:abstractNum w:abstractNumId="12">
+  <w:abstractNum w:abstractNumId="13">
     <w:nsid w:val="58946746"/>
     <w:multiLevelType w:val="hybridMultilevel"/>
     <w:tmpl w:val="5770E6D2"/>
@@ -20356,7 +21692,7 @@
       </w:rPr>
     </w:lvl>
   </w:abstractNum>
-  <w:abstractNum w:abstractNumId="13">
+  <w:abstractNum w:abstractNumId="14">
     <w:nsid w:val="63BA3283"/>
     <w:multiLevelType w:val="hybridMultilevel"/>
     <w:tmpl w:val="46EAE89A"/>
@@ -20469,7 +21805,7 @@
       </w:rPr>
     </w:lvl>
   </w:abstractNum>
-  <w:abstractNum w:abstractNumId="14">
+  <w:abstractNum w:abstractNumId="15">
     <w:nsid w:val="66FB6670"/>
     <w:multiLevelType w:val="hybridMultilevel"/>
     <w:tmpl w:val="8B9690EE"/>
@@ -20558,7 +21894,7 @@
       </w:pPr>
     </w:lvl>
   </w:abstractNum>
-  <w:abstractNum w:abstractNumId="15">
+  <w:abstractNum w:abstractNumId="16">
     <w:nsid w:val="7E681DAC"/>
     <w:multiLevelType w:val="hybridMultilevel"/>
     <w:tmpl w:val="09F0AA10"/>
@@ -20672,22 +22008,22 @@
     </w:lvl>
   </w:abstractNum>
   <w:num w:numId="1">
-    <w:abstractNumId w:val="7"/>
+    <w:abstractNumId w:val="8"/>
   </w:num>
   <w:num w:numId="2">
-    <w:abstractNumId w:val="13"/>
+    <w:abstractNumId w:val="14"/>
   </w:num>
   <w:num w:numId="3">
     <w:abstractNumId w:val="1"/>
   </w:num>
   <w:num w:numId="4">
-    <w:abstractNumId w:val="10"/>
+    <w:abstractNumId w:val="11"/>
   </w:num>
   <w:num w:numId="5">
-    <w:abstractNumId w:val="6"/>
+    <w:abstractNumId w:val="7"/>
   </w:num>
   <w:num w:numId="6">
-    <w:abstractNumId w:val="14"/>
+    <w:abstractNumId w:val="15"/>
   </w:num>
   <w:num w:numId="7">
     <w:abstractNumId w:val="2"/>
@@ -20696,7 +22032,7 @@
     <w:abstractNumId w:val="5"/>
   </w:num>
   <w:num w:numId="9">
-    <w:abstractNumId w:val="11"/>
+    <w:abstractNumId w:val="12"/>
   </w:num>
   <w:num w:numId="10">
     <w:abstractNumId w:val="4"/>
@@ -20708,16 +22044,19 @@
     <w:abstractNumId w:val="0"/>
   </w:num>
   <w:num w:numId="13">
+    <w:abstractNumId w:val="10"/>
+  </w:num>
+  <w:num w:numId="14">
+    <w:abstractNumId w:val="13"/>
+  </w:num>
+  <w:num w:numId="15">
+    <w:abstractNumId w:val="16"/>
+  </w:num>
+  <w:num w:numId="16">
     <w:abstractNumId w:val="9"/>
   </w:num>
-  <w:num w:numId="14">
-    <w:abstractNumId w:val="12"/>
-  </w:num>
-  <w:num w:numId="15">
-    <w:abstractNumId w:val="15"/>
-  </w:num>
-  <w:num w:numId="16">
-    <w:abstractNumId w:val="8"/>
+  <w:num w:numId="17">
+    <w:abstractNumId w:val="6"/>
   </w:num>
 </w:numbering>
 </file>
@@ -20937,8 +22276,8 @@
       </w:tblCellMar>
     </w:tblPr>
   </w:style>
-  <w:style w:type="table" w:customStyle="1" w:styleId="LightList-Accent1">
-    <w:name w:val="Light List Accent 1"/>
+  <w:style w:type="table" w:customStyle="1" w:styleId="LightList-Accent11">
+    <w:name w:val="Light List - Accent 11"/>
     <w:basedOn w:val="TableNormal"/>
     <w:uiPriority w:val="61"/>
     <w:rsid w:val="000854B4"/>

</xml_diff>